<commit_message>
Fixed bug in question 3
</commit_message>
<xml_diff>
--- a/Courses/Software-Sciences/Module-1-OOP/13.2-Final-Quiz/13.2-Final-Quiz-Version-3.docx
+++ b/Courses/Software-Sciences/Module-1-OOP/13.2-Final-Quiz/13.2-Final-Quiz-Version-3.docx
@@ -175,7 +175,23 @@
           <w:bCs/>
           <w:lang w:val="bg-BG"/>
         </w:rPr>
-        <w:t>Кое от следните твърдения е вярно за класовете и обекти в C#?</w:t>
+        <w:t>Кое от следните твърдения е вярно за класовете и обекти</w:t>
+      </w:r>
+      <w:r>
+        <w:rPr>
+          <w:b/>
+          <w:bCs/>
+          <w:lang w:val="bg-BG"/>
+        </w:rPr>
+        <w:t>те</w:t>
+      </w:r>
+      <w:r>
+        <w:rPr>
+          <w:b/>
+          <w:bCs/>
+          <w:lang w:val="bg-BG"/>
+        </w:rPr>
+        <w:t xml:space="preserve"> в C#?</w:t>
       </w:r>
     </w:p>
     <w:p>
@@ -268,7 +284,7 @@
           <w:bCs/>
           <w:lang w:val="bg-BG"/>
         </w:rPr>
-        <w:t>Кое от следните твърдения е вярно за конструкторите в C#?</w:t>
+        <w:t>Кой етап от жизнения цикъл на софтуерен продукт включва писането на програмен код?</w:t>
       </w:r>
     </w:p>
     <w:p>
@@ -544,7 +560,7 @@
           <w:ilvl w:val="0"/>
           <w:numId w:val="20"/>
         </w:numPr>
-        <w:spacing w:before="40" w:after="40" w:line="240" w:lineRule="auto"/>
+        <w:spacing w:before="300" w:after="40" w:line="240" w:lineRule="auto"/>
         <w:ind w:left="782" w:hanging="357"/>
         <w:contextualSpacing w:val="0"/>
         <w:rPr>
@@ -576,6 +592,9 @@
         <w:spacing w:before="40" w:after="40" w:line="240" w:lineRule="auto"/>
         <w:ind w:left="786"/>
         <w:contextualSpacing w:val="0"/>
+        <w:rPr>
+          <w:rFonts w:ascii="Consolas" w:hAnsi="Consolas" w:cs="Consolas"/>
+        </w:rPr>
       </w:pPr>
       <w:r>
         <w:rPr>
@@ -584,6 +603,9 @@
         <w:t xml:space="preserve">А) </w:t>
       </w:r>
       <w:r>
+        <w:rPr>
+          <w:rFonts w:ascii="Consolas" w:hAnsi="Consolas" w:cs="Consolas"/>
+        </w:rPr>
         <w:t>static int count;</w:t>
       </w:r>
     </w:p>
@@ -593,6 +615,9 @@
         <w:spacing w:before="40" w:after="40" w:line="240" w:lineRule="auto"/>
         <w:ind w:left="786"/>
         <w:contextualSpacing w:val="0"/>
+        <w:rPr>
+          <w:rFonts w:ascii="Consolas" w:hAnsi="Consolas" w:cs="Consolas"/>
+        </w:rPr>
       </w:pPr>
       <w:r>
         <w:rPr>
@@ -601,6 +626,9 @@
         <w:t xml:space="preserve">Б) </w:t>
       </w:r>
       <w:r>
+        <w:rPr>
+          <w:rFonts w:ascii="Consolas" w:hAnsi="Consolas" w:cs="Consolas"/>
+        </w:rPr>
         <w:t>static count;</w:t>
       </w:r>
     </w:p>
@@ -610,6 +638,9 @@
         <w:spacing w:before="40" w:after="40" w:line="240" w:lineRule="auto"/>
         <w:ind w:left="786"/>
         <w:contextualSpacing w:val="0"/>
+        <w:rPr>
+          <w:rFonts w:ascii="Consolas" w:hAnsi="Consolas" w:cs="Consolas"/>
+        </w:rPr>
       </w:pPr>
       <w:r>
         <w:rPr>
@@ -618,6 +649,9 @@
         <w:t xml:space="preserve">В) </w:t>
       </w:r>
       <w:r>
+        <w:rPr>
+          <w:rFonts w:ascii="Consolas" w:hAnsi="Consolas" w:cs="Consolas"/>
+        </w:rPr>
         <w:t>int static count;</w:t>
       </w:r>
     </w:p>
@@ -627,6 +661,9 @@
         <w:spacing w:before="40" w:after="40" w:line="240" w:lineRule="auto"/>
         <w:ind w:left="786"/>
         <w:contextualSpacing w:val="0"/>
+        <w:rPr>
+          <w:rFonts w:ascii="Consolas" w:hAnsi="Consolas" w:cs="Consolas"/>
+        </w:rPr>
       </w:pPr>
       <w:r>
         <w:rPr>
@@ -635,6 +672,9 @@
         <w:t xml:space="preserve">Г) </w:t>
       </w:r>
       <w:r>
+        <w:rPr>
+          <w:rFonts w:ascii="Consolas" w:hAnsi="Consolas" w:cs="Consolas"/>
+        </w:rPr>
         <w:t>int count;</w:t>
       </w:r>
     </w:p>
@@ -815,7 +855,6 @@
           <w:bCs/>
           <w:lang w:val="bg-BG"/>
         </w:rPr>
-        <w:lastRenderedPageBreak/>
         <w:t>Какъв ще бъде изходът от следния C# код?</w:t>
       </w:r>
     </w:p>
@@ -976,7 +1015,7 @@
           <w:bCs/>
           <w:lang w:val="bg-BG"/>
         </w:rPr>
-        <w:t>Каква е правилната сигнатура на метода, който не връща резултат?</w:t>
+        <w:t>Каква е правилната сигнатура на метод, който не връща резултат?</w:t>
       </w:r>
     </w:p>
     <w:p>
@@ -985,6 +1024,9 @@
         <w:spacing w:before="40" w:after="40" w:line="240" w:lineRule="auto"/>
         <w:ind w:left="786"/>
         <w:contextualSpacing w:val="0"/>
+        <w:rPr>
+          <w:rFonts w:ascii="Consolas" w:hAnsi="Consolas" w:cs="Consolas"/>
+        </w:rPr>
       </w:pPr>
       <w:r>
         <w:rPr>
@@ -993,6 +1035,9 @@
         <w:t xml:space="preserve">А) </w:t>
       </w:r>
       <w:r>
+        <w:rPr>
+          <w:rFonts w:ascii="Consolas" w:hAnsi="Consolas" w:cs="Consolas"/>
+        </w:rPr>
         <w:t>void methodName()</w:t>
       </w:r>
     </w:p>
@@ -1002,6 +1047,9 @@
         <w:spacing w:before="40" w:after="40" w:line="240" w:lineRule="auto"/>
         <w:ind w:left="786"/>
         <w:contextualSpacing w:val="0"/>
+        <w:rPr>
+          <w:rFonts w:ascii="Consolas" w:hAnsi="Consolas" w:cs="Consolas"/>
+        </w:rPr>
       </w:pPr>
       <w:r>
         <w:rPr>
@@ -1010,6 +1058,9 @@
         <w:t xml:space="preserve">Б) </w:t>
       </w:r>
       <w:r>
+        <w:rPr>
+          <w:rFonts w:ascii="Consolas" w:hAnsi="Consolas" w:cs="Consolas"/>
+        </w:rPr>
         <w:t>int methodName()</w:t>
       </w:r>
     </w:p>
@@ -1027,6 +1078,9 @@
         <w:t xml:space="preserve">В) </w:t>
       </w:r>
       <w:r>
+        <w:rPr>
+          <w:rFonts w:ascii="Consolas" w:hAnsi="Consolas" w:cs="Consolas"/>
+        </w:rPr>
         <w:t>methodName void</w:t>
       </w:r>
     </w:p>
@@ -1044,6 +1098,9 @@
         <w:t xml:space="preserve">Г) </w:t>
       </w:r>
       <w:r>
+        <w:rPr>
+          <w:rFonts w:ascii="Consolas" w:hAnsi="Consolas" w:cs="Consolas"/>
+        </w:rPr>
         <w:t>methodName int</w:t>
       </w:r>
     </w:p>
@@ -1399,6 +1456,7 @@
         <w:rPr>
           <w:b/>
           <w:bCs/>
+          <w:noProof/>
           <w:lang w:val="bg-BG"/>
         </w:rPr>
         <w:drawing>
@@ -1567,6 +1625,7 @@
         <w:rPr>
           <w:b/>
           <w:bCs/>
+          <w:noProof/>
           <w:lang w:val="bg-BG"/>
         </w:rPr>
         <w:lastRenderedPageBreak/>
@@ -1757,6 +1816,7 @@
         <w:rPr>
           <w:b/>
           <w:bCs/>
+          <w:noProof/>
           <w:lang w:val="bg-BG"/>
         </w:rPr>
         <w:drawing>
@@ -1925,10 +1985,11 @@
         <w:rPr>
           <w:b/>
           <w:bCs/>
+          <w:noProof/>
           <w:lang w:val="bg-BG"/>
         </w:rPr>
         <w:drawing>
-          <wp:inline distT="0" distB="0" distL="0" distR="0" wp14:anchorId="109C63A4" wp14:editId="16025520">
+          <wp:inline distT="0" distB="0" distL="0" distR="0" wp14:anchorId="109C63A4" wp14:editId="47F649FF">
             <wp:extent cx="2221200" cy="986400"/>
             <wp:effectExtent l="12700" t="12700" r="14605" b="17145"/>
             <wp:docPr id="326393853" name="Picture 326393853"/>
@@ -2096,6 +2157,7 @@
         <w:rPr>
           <w:b/>
           <w:bCs/>
+          <w:noProof/>
           <w:lang w:val="bg-BG"/>
         </w:rPr>
         <w:lastRenderedPageBreak/>
@@ -2174,13 +2236,7 @@
         <w:t xml:space="preserve">Б) </w:t>
       </w:r>
       <w:r>
-        <w:t>"</w:t>
-      </w:r>
-      <w:r>
-        <w:t>JDoe</w:t>
-      </w:r>
-      <w:r>
-        <w:t>"</w:t>
+        <w:t>"JDoe"</w:t>
       </w:r>
     </w:p>
     <w:p>
@@ -2197,13 +2253,7 @@
         <w:t xml:space="preserve">В) </w:t>
       </w:r>
       <w:r>
-        <w:t>"</w:t>
-      </w:r>
-      <w:r>
-        <w:t>J</w:t>
-      </w:r>
-      <w:r>
-        <w:t>"</w:t>
+        <w:t>"J"</w:t>
       </w:r>
     </w:p>
     <w:p>
@@ -2220,13 +2270,7 @@
         <w:t xml:space="preserve">Г) </w:t>
       </w:r>
       <w:r>
-        <w:t>"J</w:t>
-      </w:r>
-      <w:r>
-        <w:t>ohn Doe</w:t>
-      </w:r>
-      <w:r>
-        <w:t>"</w:t>
+        <w:t>"John Doe"</w:t>
       </w:r>
     </w:p>
     <w:sectPr>
@@ -3304,7 +3348,7 @@
                                   </pic:cNvPicPr>
                                 </pic:nvPicPr>
                                 <pic:blipFill>
-                                  <a:blip r:embed="rId2">
+                                  <a:blip r:embed="rId21">
                                     <a:extLst>
                                       <a:ext uri="{28A0092B-C50C-407E-A947-70E740481C1C}">
                                         <a14:useLocalDpi xmlns:a14="http://schemas.microsoft.com/office/drawing/2010/main" val="0"/>
@@ -3353,7 +3397,7 @@
                           <wp:extent cx="180000" cy="180000"/>
                           <wp:effectExtent l="0" t="0" r="0" b="0"/>
                           <wp:docPr id="2" name="Picture 2">
-                            <a:hlinkClick xmlns:a="http://schemas.openxmlformats.org/drawingml/2006/main" r:id="rId3"/>
+                            <a:hlinkClick xmlns:a="http://schemas.openxmlformats.org/drawingml/2006/main" r:id="rId22"/>
                           </wp:docPr>
                           <wp:cNvGraphicFramePr>
                             <a:graphicFrameLocks xmlns:a="http://schemas.openxmlformats.org/drawingml/2006/main" noChangeAspect="1"/>
@@ -3363,14 +3407,14 @@
                               <pic:pic xmlns:pic="http://schemas.openxmlformats.org/drawingml/2006/picture">
                                 <pic:nvPicPr>
                                   <pic:cNvPr id="2" name="Picture 2">
-                                    <a:hlinkClick r:id="rId3"/>
+                                    <a:hlinkClick r:id="rId22"/>
                                   </pic:cNvPr>
                                   <pic:cNvPicPr>
                                     <a:picLocks noChangeAspect="1" noChangeArrowheads="1"/>
                                   </pic:cNvPicPr>
                                 </pic:nvPicPr>
                                 <pic:blipFill>
-                                  <a:blip r:embed="rId4">
+                                  <a:blip r:embed="rId23">
                                     <a:extLst>
                                       <a:ext uri="{28A0092B-C50C-407E-A947-70E740481C1C}">
                                         <a14:useLocalDpi xmlns:a14="http://schemas.microsoft.com/office/drawing/2010/main" val="0"/>
@@ -3419,7 +3463,7 @@
                           <wp:extent cx="180000" cy="180000"/>
                           <wp:effectExtent l="0" t="0" r="0" b="0"/>
                           <wp:docPr id="5" name="Picture 5" title="Software University @ Facebook">
-                            <a:hlinkClick xmlns:a="http://schemas.openxmlformats.org/drawingml/2006/main" r:id="rId5"/>
+                            <a:hlinkClick xmlns:a="http://schemas.openxmlformats.org/drawingml/2006/main" r:id="rId24"/>
                           </wp:docPr>
                           <wp:cNvGraphicFramePr>
                             <a:graphicFrameLocks xmlns:a="http://schemas.openxmlformats.org/drawingml/2006/main" noChangeAspect="1"/>
@@ -3429,12 +3473,12 @@
                               <pic:pic xmlns:pic="http://schemas.openxmlformats.org/drawingml/2006/picture">
                                 <pic:nvPicPr>
                                   <pic:cNvPr id="5" name="Picture 5" title="Software University @ Facebook">
-                                    <a:hlinkClick r:id="rId5"/>
+                                    <a:hlinkClick r:id="rId24"/>
                                   </pic:cNvPr>
                                   <pic:cNvPicPr/>
                                 </pic:nvPicPr>
                                 <pic:blipFill>
-                                  <a:blip r:embed="rId6"/>
+                                  <a:blip r:embed="rId25"/>
                                   <a:stretch>
                                     <a:fillRect/>
                                   </a:stretch>
@@ -3472,7 +3516,7 @@
                           <wp:extent cx="180000" cy="180000"/>
                           <wp:effectExtent l="0" t="0" r="0" b="0"/>
                           <wp:docPr id="20" name="Picture 20">
-                            <a:hlinkClick xmlns:a="http://schemas.openxmlformats.org/drawingml/2006/main" r:id="rId7"/>
+                            <a:hlinkClick xmlns:a="http://schemas.openxmlformats.org/drawingml/2006/main" r:id="rId26"/>
                           </wp:docPr>
                           <wp:cNvGraphicFramePr>
                             <a:graphicFrameLocks xmlns:a="http://schemas.openxmlformats.org/drawingml/2006/main" noChangeAspect="1"/>
@@ -3482,20 +3526,20 @@
                               <pic:pic xmlns:pic="http://schemas.openxmlformats.org/drawingml/2006/picture">
                                 <pic:nvPicPr>
                                   <pic:cNvPr id="20" name="Picture 20">
-                                    <a:hlinkClick r:id="rId7"/>
+                                    <a:hlinkClick r:id="rId26"/>
                                   </pic:cNvPr>
                                   <pic:cNvPicPr>
                                     <a:picLocks noChangeAspect="1" noChangeArrowheads="1"/>
                                   </pic:cNvPicPr>
                                 </pic:nvPicPr>
                                 <pic:blipFill>
-                                  <a:blip r:embed="rId8">
+                                  <a:blip r:embed="rId27">
                                     <a:extLst>
                                       <a:ext uri="{28A0092B-C50C-407E-A947-70E740481C1C}">
                                         <a14:useLocalDpi xmlns:a14="http://schemas.microsoft.com/office/drawing/2010/main" val="0"/>
                                       </a:ext>
                                       <a:ext uri="{837473B0-CC2E-450A-ABE3-18F120FF3D39}">
-                                        <a1611:picAttrSrcUrl xmlns:a1611="http://schemas.microsoft.com/office/drawing/2016/11/main" r:id="rId9"/>
+                                        <a1611:picAttrSrcUrl xmlns:a1611="http://schemas.microsoft.com/office/drawing/2016/11/main" r:id="rId28"/>
                                       </a:ext>
                                     </a:extLst>
                                   </a:blip>
@@ -3541,7 +3585,7 @@
                           <wp:extent cx="180000" cy="180000"/>
                           <wp:effectExtent l="0" t="0" r="0" b="0"/>
                           <wp:docPr id="7" name="Picture 7" title="Software University @ Twitter">
-                            <a:hlinkClick xmlns:a="http://schemas.openxmlformats.org/drawingml/2006/main" r:id="rId10"/>
+                            <a:hlinkClick xmlns:a="http://schemas.openxmlformats.org/drawingml/2006/main" r:id="rId29"/>
                           </wp:docPr>
                           <wp:cNvGraphicFramePr>
                             <a:graphicFrameLocks xmlns:a="http://schemas.openxmlformats.org/drawingml/2006/main" noChangeAspect="1"/>
@@ -3551,12 +3595,12 @@
                               <pic:pic xmlns:pic="http://schemas.openxmlformats.org/drawingml/2006/picture">
                                 <pic:nvPicPr>
                                   <pic:cNvPr id="7" name="Picture 7" title="Software University @ Twitter">
-                                    <a:hlinkClick r:id="rId10"/>
+                                    <a:hlinkClick r:id="rId29"/>
                                   </pic:cNvPr>
                                   <pic:cNvPicPr/>
                                 </pic:nvPicPr>
                                 <pic:blipFill>
-                                  <a:blip r:embed="rId11"/>
+                                  <a:blip r:embed="rId30"/>
                                   <a:stretch>
                                     <a:fillRect/>
                                   </a:stretch>
@@ -3594,7 +3638,7 @@
                           <wp:extent cx="180000" cy="180000"/>
                           <wp:effectExtent l="0" t="0" r="0" b="0"/>
                           <wp:docPr id="17" name="Picture 17" title="Software University @ YouTube">
-                            <a:hlinkClick xmlns:a="http://schemas.openxmlformats.org/drawingml/2006/main" r:id="rId12"/>
+                            <a:hlinkClick xmlns:a="http://schemas.openxmlformats.org/drawingml/2006/main" r:id="rId31"/>
                           </wp:docPr>
                           <wp:cNvGraphicFramePr>
                             <a:graphicFrameLocks xmlns:a="http://schemas.openxmlformats.org/drawingml/2006/main" noChangeAspect="1"/>
@@ -3604,12 +3648,12 @@
                               <pic:pic xmlns:pic="http://schemas.openxmlformats.org/drawingml/2006/picture">
                                 <pic:nvPicPr>
                                   <pic:cNvPr id="17" name="Picture 17" title="Software University @ YouTube">
-                                    <a:hlinkClick r:id="rId12"/>
+                                    <a:hlinkClick r:id="rId31"/>
                                   </pic:cNvPr>
                                   <pic:cNvPicPr/>
                                 </pic:nvPicPr>
                                 <pic:blipFill>
-                                  <a:blip r:embed="rId13"/>
+                                  <a:blip r:embed="rId32"/>
                                   <a:stretch>
                                     <a:fillRect/>
                                   </a:stretch>
@@ -3647,7 +3691,7 @@
                           <wp:extent cx="180000" cy="180000"/>
                           <wp:effectExtent l="0" t="0" r="0" b="0"/>
                           <wp:docPr id="21" name="Picture 21">
-                            <a:hlinkClick xmlns:a="http://schemas.openxmlformats.org/drawingml/2006/main" r:id="rId14"/>
+                            <a:hlinkClick xmlns:a="http://schemas.openxmlformats.org/drawingml/2006/main" r:id="rId33"/>
                           </wp:docPr>
                           <wp:cNvGraphicFramePr>
                             <a:graphicFrameLocks xmlns:a="http://schemas.openxmlformats.org/drawingml/2006/main" noChangeAspect="1"/>
@@ -3657,14 +3701,14 @@
                               <pic:pic xmlns:pic="http://schemas.openxmlformats.org/drawingml/2006/picture">
                                 <pic:nvPicPr>
                                   <pic:cNvPr id="21" name="Picture 21">
-                                    <a:hlinkClick r:id="rId14"/>
+                                    <a:hlinkClick r:id="rId33"/>
                                   </pic:cNvPr>
                                   <pic:cNvPicPr>
                                     <a:picLocks noChangeAspect="1" noChangeArrowheads="1"/>
                                   </pic:cNvPicPr>
                                 </pic:nvPicPr>
                                 <pic:blipFill rotWithShape="1">
-                                  <a:blip r:embed="rId15">
+                                  <a:blip r:embed="rId34">
                                     <a:extLst>
                                       <a:ext uri="{28A0092B-C50C-407E-A947-70E740481C1C}">
                                         <a14:useLocalDpi xmlns:a14="http://schemas.microsoft.com/office/drawing/2010/main" val="0"/>
@@ -3716,7 +3760,7 @@
                           <wp:extent cx="180000" cy="180000"/>
                           <wp:effectExtent l="0" t="0" r="0" b="0"/>
                           <wp:docPr id="22" name="Picture 22">
-                            <a:hlinkClick xmlns:a="http://schemas.openxmlformats.org/drawingml/2006/main" r:id="rId16"/>
+                            <a:hlinkClick xmlns:a="http://schemas.openxmlformats.org/drawingml/2006/main" r:id="rId35"/>
                           </wp:docPr>
                           <wp:cNvGraphicFramePr>
                             <a:graphicFrameLocks xmlns:a="http://schemas.openxmlformats.org/drawingml/2006/main" noChangeAspect="1"/>
@@ -3726,14 +3770,14 @@
                               <pic:pic xmlns:pic="http://schemas.openxmlformats.org/drawingml/2006/picture">
                                 <pic:nvPicPr>
                                   <pic:cNvPr id="22" name="Picture 22">
-                                    <a:hlinkClick r:id="rId16"/>
+                                    <a:hlinkClick r:id="rId35"/>
                                   </pic:cNvPr>
                                   <pic:cNvPicPr>
                                     <a:picLocks noChangeAspect="1" noChangeArrowheads="1"/>
                                   </pic:cNvPicPr>
                                 </pic:nvPicPr>
                                 <pic:blipFill>
-                                  <a:blip r:embed="rId17">
+                                  <a:blip r:embed="rId36">
                                     <a:extLst>
                                       <a:ext uri="{28A0092B-C50C-407E-A947-70E740481C1C}">
                                         <a14:useLocalDpi xmlns:a14="http://schemas.microsoft.com/office/drawing/2010/main" val="0"/>
@@ -3782,7 +3826,7 @@
                           <wp:extent cx="180000" cy="180000"/>
                           <wp:effectExtent l="0" t="0" r="0" b="0"/>
                           <wp:docPr id="23" name="Picture 23" title="Software University: Email Us">
-                            <a:hlinkClick xmlns:a="http://schemas.openxmlformats.org/drawingml/2006/main" r:id="rId18"/>
+                            <a:hlinkClick xmlns:a="http://schemas.openxmlformats.org/drawingml/2006/main" r:id="rId37"/>
                           </wp:docPr>
                           <wp:cNvGraphicFramePr>
                             <a:graphicFrameLocks xmlns:a="http://schemas.openxmlformats.org/drawingml/2006/main" noChangeAspect="1"/>
@@ -3792,12 +3836,12 @@
                               <pic:pic xmlns:pic="http://schemas.openxmlformats.org/drawingml/2006/picture">
                                 <pic:nvPicPr>
                                   <pic:cNvPr id="23" name="Picture 23" title="Software University: Email Us">
-                                    <a:hlinkClick r:id="rId18"/>
+                                    <a:hlinkClick r:id="rId37"/>
                                   </pic:cNvPr>
                                   <pic:cNvPicPr/>
                                 </pic:nvPicPr>
                                 <pic:blipFill>
-                                  <a:blip r:embed="rId19"/>
+                                  <a:blip r:embed="rId38"/>
                                   <a:stretch>
                                     <a:fillRect/>
                                   </a:stretch>
@@ -3859,7 +3903,7 @@
                   </pic:cNvPicPr>
                 </pic:nvPicPr>
                 <pic:blipFill>
-                  <a:blip r:embed="rId21">
+                  <a:blip r:embed="rId39">
                     <a:extLst>
                       <a:ext uri="{28A0092B-C50C-407E-A947-70E740481C1C}">
                         <a14:useLocalDpi xmlns:a14="http://schemas.microsoft.com/office/drawing/2010/main" val="0"/>

</xml_diff>